<commit_message>
Update theoretisch implementiert, nicht getestet, doppelte PK
</commit_message>
<xml_diff>
--- a/Dokumentation_ORM.docx
+++ b/Dokumentation_ORM.docx
@@ -38,6 +38,13 @@
     </w:p>
     <w:sdt>
       <w:sdtPr>
+        <w:rPr>
+          <w:rFonts w:asciiTheme="minorHAnsi" w:eastAsiaTheme="minorHAnsi" w:hAnsiTheme="minorHAnsi" w:cstheme="minorBidi"/>
+          <w:color w:val="auto"/>
+          <w:sz w:val="22"/>
+          <w:szCs w:val="22"/>
+          <w:lang w:eastAsia="en-US"/>
+        </w:rPr>
         <w:id w:val="2119569539"/>
         <w:docPartObj>
           <w:docPartGallery w:val="Table of Contents"/>
@@ -46,13 +53,8 @@
       </w:sdtPr>
       <w:sdtEndPr>
         <w:rPr>
-          <w:rFonts w:asciiTheme="minorHAnsi" w:eastAsiaTheme="minorHAnsi" w:hAnsiTheme="minorHAnsi" w:cstheme="minorBidi"/>
           <w:b/>
           <w:bCs/>
-          <w:color w:val="auto"/>
-          <w:sz w:val="22"/>
-          <w:szCs w:val="22"/>
-          <w:lang w:eastAsia="en-US"/>
         </w:rPr>
       </w:sdtEndPr>
       <w:sdtContent>
@@ -605,6 +607,23 @@
       </w:r>
       <w:r>
         <w:t xml:space="preserve"> Das Löschen und Bearbeiten von Objekten ist optional.</w:t>
+      </w:r>
+    </w:p>
+    <w:p>
+      <w:pPr>
+        <w:pStyle w:val="berschrift2"/>
+      </w:pPr>
+      <w:r>
+        <w:t>Update</w:t>
+      </w:r>
+    </w:p>
+    <w:p>
+      <w:r>
+        <w:t xml:space="preserve">Update funktioniert nur, wenn PK eindeutig sind, weil alchemy sonst nicht weiß, welche Zeile upgedatet werden soll. Deshalb wäre es beim Schreiben von Objekten in die DB sinnvoll, den PK </w:t>
+      </w:r>
+      <w:r>
+        <w:lastRenderedPageBreak/>
+        <w:t>automatisch von Programm erstellen zu lassen, mit einer Methode, die garantiert, dass der pk eindeutig ist. Wir haben das nicht implementiert, weil wir nur ein POC implementiert haben und keine vollständige Applikation. Wenn man so wie wir, den Benutzer einen PK aussuchen lässt, kann man sich sicher sein, dass diese nicht lang eindeutig bleiben werden.</w:t>
       </w:r>
       <w:bookmarkStart w:id="3" w:name="_GoBack"/>
       <w:bookmarkEnd w:id="3"/>
@@ -1040,6 +1059,28 @@
       <w:szCs w:val="32"/>
     </w:rPr>
   </w:style>
+  <w:style w:type="paragraph" w:styleId="berschrift2">
+    <w:name w:val="heading 2"/>
+    <w:basedOn w:val="Standard"/>
+    <w:next w:val="Standard"/>
+    <w:link w:val="berschrift2Zchn"/>
+    <w:uiPriority w:val="9"/>
+    <w:unhideWhenUsed/>
+    <w:qFormat/>
+    <w:rsid w:val="000E2D8A"/>
+    <w:pPr>
+      <w:keepNext/>
+      <w:keepLines/>
+      <w:spacing w:before="40" w:after="0"/>
+      <w:outlineLvl w:val="1"/>
+    </w:pPr>
+    <w:rPr>
+      <w:rFonts w:asciiTheme="majorHAnsi" w:eastAsiaTheme="majorEastAsia" w:hAnsiTheme="majorHAnsi" w:cstheme="majorBidi"/>
+      <w:color w:val="2F5496" w:themeColor="accent1" w:themeShade="BF"/>
+      <w:sz w:val="26"/>
+      <w:szCs w:val="26"/>
+    </w:rPr>
+  </w:style>
   <w:style w:type="character" w:default="1" w:styleId="Absatz-Standardschriftart">
     <w:name w:val="Default Paragraph Font"/>
     <w:uiPriority w:val="1"/>
@@ -1205,6 +1246,19 @@
     <w:rPr>
       <w:color w:val="0563C1" w:themeColor="hyperlink"/>
       <w:u w:val="single"/>
+    </w:rPr>
+  </w:style>
+  <w:style w:type="character" w:customStyle="1" w:styleId="berschrift2Zchn">
+    <w:name w:val="Überschrift 2 Zchn"/>
+    <w:basedOn w:val="Absatz-Standardschriftart"/>
+    <w:link w:val="berschrift2"/>
+    <w:uiPriority w:val="9"/>
+    <w:rsid w:val="000E2D8A"/>
+    <w:rPr>
+      <w:rFonts w:asciiTheme="majorHAnsi" w:eastAsiaTheme="majorEastAsia" w:hAnsiTheme="majorHAnsi" w:cstheme="majorBidi"/>
+      <w:color w:val="2F5496" w:themeColor="accent1" w:themeShade="BF"/>
+      <w:sz w:val="26"/>
+      <w:szCs w:val="26"/>
     </w:rPr>
   </w:style>
 </w:styles>
@@ -1510,7 +1564,7 @@
 </file>
 
 <file path=customXml/itemProps1.xml><?xml version="1.0" encoding="utf-8"?>
-<ds:datastoreItem xmlns:ds="http://schemas.openxmlformats.org/officeDocument/2006/customXml" ds:itemID="{B860A393-0B43-4832-BF85-A500177AE4DC}">
+<ds:datastoreItem xmlns:ds="http://schemas.openxmlformats.org/officeDocument/2006/customXml" ds:itemID="{F06E0E8A-D32D-4F6F-BC3B-8DDCF46F9A58}">
   <ds:schemaRefs>
     <ds:schemaRef ds:uri="http://schemas.openxmlformats.org/officeDocument/2006/bibliography"/>
   </ds:schemaRefs>

</xml_diff>